<commit_message>
Update AT01 Video Game Case Study By Richard Pountney.docx
</commit_message>
<xml_diff>
--- a/Informational Technology (Game Design)/Part 1 Redo/Cluster - Introduction to Game Design/AT01/AT01 Video Game Case Study By Richard Pountney.docx
+++ b/Informational Technology (Game Design)/Part 1 Redo/Cluster - Introduction to Game Design/AT01/AT01 Video Game Case Study By Richard Pountney.docx
@@ -38,7 +38,7 @@
         <w:t xml:space="preserve">The genre I have chosen is </w:t>
       </w:r>
       <w:r>
-        <w:t>Platformer</w:t>
+        <w:t>Platformer.</w:t>
       </w:r>
     </w:p>
     <w:p>
@@ -67,7 +67,13 @@
         <w:pStyle w:val="MyHeading2"/>
       </w:pPr>
       <w:r>
-        <w:t>Document findings of analysis</w:t>
+        <w:t xml:space="preserve">Document findings of </w:t>
+      </w:r>
+      <w:r>
+        <w:t xml:space="preserve">the </w:t>
+      </w:r>
+      <w:r>
+        <w:t>analysis</w:t>
       </w:r>
     </w:p>
     <w:p>
@@ -111,7 +117,13 @@
           <w:lang w:val="en-US"/>
         </w:rPr>
         <w:br/>
-        <w:t>Left, right &amp; possibly up, down movement</w:t>
+        <w:t xml:space="preserve">Left, right &amp; possibly up, down </w:t>
+      </w:r>
+      <w:r>
+        <w:rPr>
+          <w:lang w:val="en-US"/>
+        </w:rPr>
+        <w:t>movement.</w:t>
       </w:r>
     </w:p>
     <w:p>
@@ -136,7 +148,7 @@
           <w:lang w:val="en-US"/>
         </w:rPr>
         <w:br/>
-        <w:t>Having different types of jumps (Most commonly is holding the jump button to have a higher jump)</w:t>
+        <w:t>Having different types of jumps (Most commonly holding the jump button to have a higher jump)</w:t>
       </w:r>
     </w:p>
     <w:p>
@@ -247,7 +259,13 @@
           <w:lang w:val="en-US"/>
         </w:rPr>
         <w:br/>
-        <w:t>Timing is key for some jumps, a time limit</w:t>
+        <w:t xml:space="preserve">Timing is key for some jumps, a time </w:t>
+      </w:r>
+      <w:r>
+        <w:rPr>
+          <w:lang w:val="en-US"/>
+        </w:rPr>
+        <w:t>limit.</w:t>
       </w:r>
     </w:p>
     <w:p>
@@ -278,7 +296,13 @@
           <w:lang w:val="en-US"/>
         </w:rPr>
         <w:br/>
-        <w:t>how many times you can die before a game over</w:t>
+        <w:t xml:space="preserve">how many times you can die before a </w:t>
+      </w:r>
+      <w:r>
+        <w:rPr>
+          <w:lang w:val="en-US"/>
+        </w:rPr>
+        <w:t>game-over?</w:t>
       </w:r>
     </w:p>
     <w:p>
@@ -303,7 +327,13 @@
           <w:lang w:val="en-US"/>
         </w:rPr>
         <w:br/>
-        <w:t>Get awards for a score</w:t>
+        <w:t xml:space="preserve">Get awards for a </w:t>
+      </w:r>
+      <w:r>
+        <w:rPr>
+          <w:lang w:val="en-US"/>
+        </w:rPr>
+        <w:t>score.</w:t>
       </w:r>
     </w:p>
     <w:p>
@@ -371,7 +401,13 @@
           <w:lang w:val="en-US"/>
         </w:rPr>
         <w:br/>
-        <w:t>A way to select a level or be a way to show progression</w:t>
+        <w:t xml:space="preserve">A way to select a level or a way to show </w:t>
+      </w:r>
+      <w:r>
+        <w:rPr>
+          <w:lang w:val="en-US"/>
+        </w:rPr>
+        <w:t>progression.</w:t>
       </w:r>
     </w:p>
     <w:p>
@@ -396,7 +432,25 @@
           <w:lang w:val="en-US"/>
         </w:rPr>
         <w:br/>
-        <w:t>Can give points, can be secret bonuses, can be hidden or hard to get</w:t>
+        <w:t xml:space="preserve">Can give points, be secret bonuses, </w:t>
+      </w:r>
+      <w:r>
+        <w:rPr>
+          <w:lang w:val="en-US"/>
+        </w:rPr>
+        <w:t>or</w:t>
+      </w:r>
+      <w:r>
+        <w:rPr>
+          <w:lang w:val="en-US"/>
+        </w:rPr>
+        <w:t xml:space="preserve"> be hidden or hard to </w:t>
+      </w:r>
+      <w:r>
+        <w:rPr>
+          <w:lang w:val="en-US"/>
+        </w:rPr>
+        <w:t>get.</w:t>
       </w:r>
     </w:p>
     <w:p>
@@ -499,7 +553,13 @@
         <w:rPr>
           <w:lang w:val="en-US"/>
         </w:rPr>
-        <w:t xml:space="preserve"> or the objective</w:t>
+        <w:t xml:space="preserve"> or the </w:t>
+      </w:r>
+      <w:r>
+        <w:rPr>
+          <w:lang w:val="en-US"/>
+        </w:rPr>
+        <w:t>objective.</w:t>
       </w:r>
     </w:p>
     <w:p>

</xml_diff>